<commit_message>
Adição de informações no README
</commit_message>
<xml_diff>
--- a/Descrição dos casos de uso - Bombonas.docx
+++ b/Descrição dos casos de uso - Bombonas.docx
@@ -119,15 +119,7 @@
           <w:sz w:val="24"/>
           <w:szCs w:val="24"/>
         </w:rPr>
-        <w:t xml:space="preserve"> </w:t>
-      </w:r>
-      <w:r>
-        <w:rPr>
-          <w:rFonts w:ascii="Times New Roman" w:hAnsi="Times New Roman" w:cs="Times New Roman"/>
-          <w:sz w:val="24"/>
-          <w:szCs w:val="24"/>
-        </w:rPr>
-        <w:t>Nenhum</w:t>
+        <w:t xml:space="preserve"> Nenhum</w:t>
       </w:r>
     </w:p>
     <w:p>
@@ -183,15 +175,7 @@
           <w:sz w:val="24"/>
           <w:szCs w:val="24"/>
         </w:rPr>
-        <w:t xml:space="preserve"> </w:t>
-      </w:r>
-      <w:r>
-        <w:rPr>
-          <w:rFonts w:ascii="Times New Roman" w:hAnsi="Times New Roman" w:cs="Times New Roman"/>
-          <w:sz w:val="24"/>
-          <w:szCs w:val="24"/>
-        </w:rPr>
-        <w:t>Administrador</w:t>
+        <w:t xml:space="preserve"> Administrador</w:t>
       </w:r>
     </w:p>
     <w:p>
@@ -234,15 +218,7 @@
           <w:sz w:val="24"/>
           <w:szCs w:val="24"/>
         </w:rPr>
-        <w:t>O sistema deve estar em execução</w:t>
-      </w:r>
-      <w:r>
-        <w:rPr>
-          <w:rFonts w:ascii="Times New Roman" w:hAnsi="Times New Roman" w:cs="Times New Roman"/>
-          <w:sz w:val="24"/>
-          <w:szCs w:val="24"/>
-        </w:rPr>
-        <w:t>.</w:t>
+        <w:t>O sistema deve estar em execução.</w:t>
       </w:r>
     </w:p>
     <w:p>
@@ -730,15 +706,7 @@
           <w:sz w:val="24"/>
           <w:szCs w:val="24"/>
         </w:rPr>
-        <w:t xml:space="preserve"> Cadastro.RF00</w:t>
-      </w:r>
-      <w:r>
-        <w:rPr>
-          <w:rFonts w:ascii="Times New Roman" w:hAnsi="Times New Roman" w:cs="Times New Roman"/>
-          <w:sz w:val="24"/>
-          <w:szCs w:val="24"/>
-        </w:rPr>
-        <w:t>2</w:t>
+        <w:t xml:space="preserve"> Cadastro.RF002</w:t>
       </w:r>
     </w:p>
     <w:p>
@@ -766,15 +734,7 @@
           <w:sz w:val="24"/>
           <w:szCs w:val="24"/>
         </w:rPr>
-        <w:t xml:space="preserve"> Cadastro de </w:t>
-      </w:r>
-      <w:r>
-        <w:rPr>
-          <w:rFonts w:ascii="Times New Roman" w:hAnsi="Times New Roman" w:cs="Times New Roman"/>
-          <w:sz w:val="24"/>
-          <w:szCs w:val="24"/>
-        </w:rPr>
-        <w:t>Responsável</w:t>
+        <w:t xml:space="preserve"> Cadastro de Responsável</w:t>
       </w:r>
     </w:p>
     <w:p>
@@ -946,17 +906,7 @@
           <w:sz w:val="24"/>
           <w:szCs w:val="24"/>
         </w:rPr>
-        <w:t>Execução Normal:</w:t>
-      </w:r>
-      <w:r>
-        <w:rPr>
-          <w:rFonts w:ascii="Times New Roman" w:hAnsi="Times New Roman" w:cs="Times New Roman"/>
-          <w:b/>
-          <w:bCs/>
-          <w:sz w:val="24"/>
-          <w:szCs w:val="24"/>
-        </w:rPr>
-        <w:t xml:space="preserve"> </w:t>
+        <w:t xml:space="preserve">Execução Normal: </w:t>
       </w:r>
     </w:p>
     <w:p>
@@ -2234,15 +2184,7 @@
           <w:sz w:val="24"/>
           <w:szCs w:val="24"/>
         </w:rPr>
-        <w:t xml:space="preserve"> </w:t>
-      </w:r>
-      <w:r>
-        <w:rPr>
-          <w:rFonts w:ascii="Times New Roman" w:hAnsi="Times New Roman" w:cs="Times New Roman"/>
-          <w:sz w:val="24"/>
-          <w:szCs w:val="24"/>
-        </w:rPr>
-        <w:t>Nenhuma</w:t>
+        <w:t xml:space="preserve"> Nenhuma</w:t>
       </w:r>
     </w:p>
     <w:p>
@@ -2606,15 +2548,7 @@
           <w:sz w:val="24"/>
           <w:szCs w:val="24"/>
         </w:rPr>
-        <w:t xml:space="preserve"> </w:t>
-      </w:r>
-      <w:r>
-        <w:rPr>
-          <w:rFonts w:ascii="Times New Roman" w:hAnsi="Times New Roman" w:cs="Times New Roman"/>
-          <w:sz w:val="24"/>
-          <w:szCs w:val="24"/>
-        </w:rPr>
-        <w:t>Nenhuma</w:t>
+        <w:t xml:space="preserve"> Nenhuma</w:t>
       </w:r>
     </w:p>
     <w:p>
@@ -3115,16 +3049,6 @@
         </w:rPr>
         <w:t xml:space="preserve"> o sistema exibe mensagem de erro.</w:t>
       </w:r>
-    </w:p>
-    <w:p>
-      <w:pPr>
-        <w:spacing w:line="360" w:lineRule="auto"/>
-        <w:rPr>
-          <w:rFonts w:ascii="Arial" w:hAnsi="Arial" w:cs="Arial"/>
-          <w:sz w:val="24"/>
-          <w:szCs w:val="24"/>
-        </w:rPr>
-      </w:pPr>
     </w:p>
     <w:sectPr>
       <w:pgSz w:w="11906" w:h="16838"/>
@@ -4572,15 +4496,6 @@
   </w:num>
   <w:num w:numId="10" w16cid:durableId="1899978250">
     <w:abstractNumId w:val="5"/>
-    <w:lvlOverride w:ilvl="0"/>
-    <w:lvlOverride w:ilvl="1"/>
-    <w:lvlOverride w:ilvl="2"/>
-    <w:lvlOverride w:ilvl="3"/>
-    <w:lvlOverride w:ilvl="4"/>
-    <w:lvlOverride w:ilvl="5"/>
-    <w:lvlOverride w:ilvl="6"/>
-    <w:lvlOverride w:ilvl="7"/>
-    <w:lvlOverride w:ilvl="8"/>
   </w:num>
   <w:num w:numId="11" w16cid:durableId="1951668930">
     <w:abstractNumId w:val="10"/>
@@ -4614,15 +4529,6 @@
   </w:num>
   <w:num w:numId="12" w16cid:durableId="1476793876">
     <w:abstractNumId w:val="9"/>
-    <w:lvlOverride w:ilvl="0"/>
-    <w:lvlOverride w:ilvl="1"/>
-    <w:lvlOverride w:ilvl="2"/>
-    <w:lvlOverride w:ilvl="3"/>
-    <w:lvlOverride w:ilvl="4"/>
-    <w:lvlOverride w:ilvl="5"/>
-    <w:lvlOverride w:ilvl="6"/>
-    <w:lvlOverride w:ilvl="7"/>
-    <w:lvlOverride w:ilvl="8"/>
   </w:num>
   <w:num w:numId="13" w16cid:durableId="1672872776">
     <w:abstractNumId w:val="2"/>
@@ -4662,15 +4568,6 @@
   </w:num>
   <w:num w:numId="16" w16cid:durableId="83190803">
     <w:abstractNumId w:val="0"/>
-    <w:lvlOverride w:ilvl="0"/>
-    <w:lvlOverride w:ilvl="1"/>
-    <w:lvlOverride w:ilvl="2"/>
-    <w:lvlOverride w:ilvl="3"/>
-    <w:lvlOverride w:ilvl="4"/>
-    <w:lvlOverride w:ilvl="5"/>
-    <w:lvlOverride w:ilvl="6"/>
-    <w:lvlOverride w:ilvl="7"/>
-    <w:lvlOverride w:ilvl="8"/>
   </w:num>
   <w:num w:numId="17" w16cid:durableId="2096392617">
     <w:abstractNumId w:val="4"/>
@@ -5285,6 +5182,7 @@
   <w:style w:type="character" w:default="1" w:styleId="Fontepargpadro">
     <w:name w:val="Default Paragraph Font"/>
     <w:uiPriority w:val="1"/>
+    <w:semiHidden/>
     <w:unhideWhenUsed/>
   </w:style>
   <w:style w:type="table" w:default="1" w:styleId="Tabelanormal">

</xml_diff>

<commit_message>
Revisão dos documentos e exportação em PDF
</commit_message>
<xml_diff>
--- a/Descrição dos casos de uso - Bombonas.docx
+++ b/Descrição dos casos de uso - Bombonas.docx
@@ -5,6 +5,127 @@
     <w:p>
       <w:pPr>
         <w:spacing w:line="360" w:lineRule="auto"/>
+        <w:rPr>
+          <w:rFonts w:ascii="Times New Roman" w:hAnsi="Times New Roman" w:cs="Times New Roman"/>
+          <w:b/>
+          <w:bCs/>
+          <w:sz w:val="24"/>
+          <w:szCs w:val="24"/>
+        </w:rPr>
+      </w:pPr>
+    </w:p>
+    <w:p>
+      <w:pPr>
+        <w:rPr>
+          <w:rFonts w:ascii="Times New Roman" w:hAnsi="Times New Roman" w:cs="Times New Roman"/>
+          <w:b/>
+          <w:bCs/>
+          <w:sz w:val="24"/>
+          <w:szCs w:val="24"/>
+        </w:rPr>
+      </w:pPr>
+    </w:p>
+    <w:p>
+      <w:pPr>
+        <w:rPr>
+          <w:rFonts w:ascii="Times New Roman" w:hAnsi="Times New Roman" w:cs="Times New Roman"/>
+          <w:b/>
+          <w:bCs/>
+          <w:sz w:val="24"/>
+          <w:szCs w:val="24"/>
+        </w:rPr>
+      </w:pPr>
+    </w:p>
+    <w:p>
+      <w:pPr>
+        <w:rPr>
+          <w:rFonts w:ascii="Times New Roman" w:hAnsi="Times New Roman" w:cs="Times New Roman"/>
+          <w:b/>
+          <w:bCs/>
+          <w:sz w:val="24"/>
+          <w:szCs w:val="24"/>
+        </w:rPr>
+      </w:pPr>
+    </w:p>
+    <w:p>
+      <w:pPr>
+        <w:rPr>
+          <w:rFonts w:ascii="Times New Roman" w:hAnsi="Times New Roman" w:cs="Times New Roman"/>
+          <w:b/>
+          <w:bCs/>
+          <w:sz w:val="24"/>
+          <w:szCs w:val="24"/>
+        </w:rPr>
+      </w:pPr>
+    </w:p>
+    <w:p>
+      <w:pPr>
+        <w:rPr>
+          <w:rFonts w:ascii="Times New Roman" w:hAnsi="Times New Roman" w:cs="Times New Roman"/>
+          <w:b/>
+          <w:bCs/>
+          <w:sz w:val="24"/>
+          <w:szCs w:val="24"/>
+        </w:rPr>
+      </w:pPr>
+    </w:p>
+    <w:p>
+      <w:pPr>
+        <w:rPr>
+          <w:rFonts w:ascii="Times New Roman" w:hAnsi="Times New Roman" w:cs="Times New Roman"/>
+          <w:b/>
+          <w:bCs/>
+          <w:sz w:val="24"/>
+          <w:szCs w:val="24"/>
+        </w:rPr>
+      </w:pPr>
+    </w:p>
+    <w:p>
+      <w:pPr>
+        <w:rPr>
+          <w:rFonts w:ascii="Times New Roman" w:hAnsi="Times New Roman" w:cs="Times New Roman"/>
+          <w:b/>
+          <w:bCs/>
+          <w:sz w:val="24"/>
+          <w:szCs w:val="24"/>
+        </w:rPr>
+      </w:pPr>
+    </w:p>
+    <w:p>
+      <w:pPr>
+        <w:rPr>
+          <w:rFonts w:ascii="Times New Roman" w:hAnsi="Times New Roman" w:cs="Times New Roman"/>
+          <w:b/>
+          <w:bCs/>
+          <w:sz w:val="24"/>
+          <w:szCs w:val="24"/>
+        </w:rPr>
+      </w:pPr>
+    </w:p>
+    <w:p>
+      <w:pPr>
+        <w:rPr>
+          <w:rFonts w:ascii="Times New Roman" w:hAnsi="Times New Roman" w:cs="Times New Roman"/>
+          <w:b/>
+          <w:bCs/>
+          <w:sz w:val="24"/>
+          <w:szCs w:val="24"/>
+        </w:rPr>
+      </w:pPr>
+    </w:p>
+    <w:p>
+      <w:pPr>
+        <w:rPr>
+          <w:rFonts w:ascii="Times New Roman" w:hAnsi="Times New Roman" w:cs="Times New Roman"/>
+          <w:b/>
+          <w:bCs/>
+          <w:sz w:val="24"/>
+          <w:szCs w:val="24"/>
+        </w:rPr>
+      </w:pPr>
+    </w:p>
+    <w:p>
+      <w:pPr>
         <w:rPr>
           <w:rFonts w:ascii="Times New Roman" w:hAnsi="Times New Roman" w:cs="Times New Roman"/>
           <w:b/>
@@ -36,13 +157,13 @@
         <mc:AlternateContent>
           <mc:Choice Requires="wps">
             <w:drawing>
-              <wp:anchor distT="45720" distB="45720" distL="114300" distR="114300" simplePos="0" relativeHeight="251659264" behindDoc="0" locked="0" layoutInCell="1" allowOverlap="1" wp14:anchorId="49A796A9" wp14:editId="5D3F0358">
+              <wp:anchor distT="45720" distB="45720" distL="114300" distR="114300" simplePos="0" relativeHeight="251659264" behindDoc="0" locked="0" layoutInCell="1" allowOverlap="1" wp14:anchorId="49A796A9" wp14:editId="5D16FF18">
                 <wp:simplePos x="0" y="0"/>
                 <wp:positionH relativeFrom="margin">
                   <wp:align>center</wp:align>
                 </wp:positionH>
                 <wp:positionV relativeFrom="paragraph">
-                  <wp:posOffset>3545205</wp:posOffset>
+                  <wp:posOffset>165356</wp:posOffset>
                 </wp:positionV>
                 <wp:extent cx="3619500" cy="1404620"/>
                 <wp:effectExtent l="0" t="0" r="19050" b="15240"/>
@@ -157,7 +278,7 @@
                 <v:stroke joinstyle="miter"/>
                 <v:path gradientshapeok="t" o:connecttype="rect"/>
               </v:shapetype>
-              <v:shape id="Caixa de Texto 2" o:spid="_x0000_s1026" type="#_x0000_t202" style="position:absolute;margin-left:0;margin-top:279.15pt;width:285pt;height:110.6pt;z-index:251659264;visibility:visible;mso-wrap-style:square;mso-width-percent:0;mso-height-percent:200;mso-wrap-distance-left:9pt;mso-wrap-distance-top:3.6pt;mso-wrap-distance-right:9pt;mso-wrap-distance-bottom:3.6pt;mso-position-horizontal:center;mso-position-horizontal-relative:margin;mso-position-vertical:absolute;mso-position-vertical-relative:text;mso-width-percent:0;mso-height-percent:200;mso-width-relative:margin;mso-height-relative:margin;v-text-anchor:top" o:gfxdata="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" fillcolor="white [3212]" strokecolor="white [3212]">
+              <v:shape id="Caixa de Texto 2" o:spid="_x0000_s1026" type="#_x0000_t202" style="position:absolute;margin-left:0;margin-top:13pt;width:285pt;height:110.6pt;z-index:251659264;visibility:visible;mso-wrap-style:square;mso-width-percent:0;mso-height-percent:200;mso-wrap-distance-left:9pt;mso-wrap-distance-top:3.6pt;mso-wrap-distance-right:9pt;mso-wrap-distance-bottom:3.6pt;mso-position-horizontal:center;mso-position-horizontal-relative:margin;mso-position-vertical:absolute;mso-position-vertical-relative:text;mso-width-percent:0;mso-height-percent:200;mso-width-relative:margin;mso-height-relative:margin;v-text-anchor:top" o:gfxdata="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" fillcolor="white [3212]" strokecolor="white [3212]">
                 <v:textbox style="mso-fit-shape-to-text:t">
                   <w:txbxContent>
                     <w:p>
@@ -223,6 +344,160 @@
           </mc:Fallback>
         </mc:AlternateContent>
       </w:r>
+    </w:p>
+    <w:p>
+      <w:pPr>
+        <w:rPr>
+          <w:rFonts w:ascii="Times New Roman" w:hAnsi="Times New Roman" w:cs="Times New Roman"/>
+          <w:b/>
+          <w:bCs/>
+          <w:sz w:val="24"/>
+          <w:szCs w:val="24"/>
+        </w:rPr>
+      </w:pPr>
+    </w:p>
+    <w:p>
+      <w:pPr>
+        <w:rPr>
+          <w:rFonts w:ascii="Times New Roman" w:hAnsi="Times New Roman" w:cs="Times New Roman"/>
+          <w:b/>
+          <w:bCs/>
+          <w:sz w:val="24"/>
+          <w:szCs w:val="24"/>
+        </w:rPr>
+      </w:pPr>
+    </w:p>
+    <w:p>
+      <w:pPr>
+        <w:rPr>
+          <w:rFonts w:ascii="Times New Roman" w:hAnsi="Times New Roman" w:cs="Times New Roman"/>
+          <w:b/>
+          <w:bCs/>
+          <w:sz w:val="24"/>
+          <w:szCs w:val="24"/>
+        </w:rPr>
+      </w:pPr>
+    </w:p>
+    <w:p>
+      <w:pPr>
+        <w:rPr>
+          <w:rFonts w:ascii="Times New Roman" w:hAnsi="Times New Roman" w:cs="Times New Roman"/>
+          <w:b/>
+          <w:bCs/>
+          <w:sz w:val="24"/>
+          <w:szCs w:val="24"/>
+        </w:rPr>
+      </w:pPr>
+    </w:p>
+    <w:p>
+      <w:pPr>
+        <w:rPr>
+          <w:rFonts w:ascii="Times New Roman" w:hAnsi="Times New Roman" w:cs="Times New Roman"/>
+          <w:b/>
+          <w:bCs/>
+          <w:sz w:val="24"/>
+          <w:szCs w:val="24"/>
+        </w:rPr>
+      </w:pPr>
+    </w:p>
+    <w:p>
+      <w:pPr>
+        <w:rPr>
+          <w:rFonts w:ascii="Times New Roman" w:hAnsi="Times New Roman" w:cs="Times New Roman"/>
+          <w:b/>
+          <w:bCs/>
+          <w:sz w:val="24"/>
+          <w:szCs w:val="24"/>
+        </w:rPr>
+      </w:pPr>
+    </w:p>
+    <w:p>
+      <w:pPr>
+        <w:rPr>
+          <w:rFonts w:ascii="Times New Roman" w:hAnsi="Times New Roman" w:cs="Times New Roman"/>
+          <w:b/>
+          <w:bCs/>
+          <w:sz w:val="24"/>
+          <w:szCs w:val="24"/>
+        </w:rPr>
+      </w:pPr>
+    </w:p>
+    <w:p>
+      <w:pPr>
+        <w:rPr>
+          <w:rFonts w:ascii="Times New Roman" w:hAnsi="Times New Roman" w:cs="Times New Roman"/>
+          <w:b/>
+          <w:bCs/>
+          <w:sz w:val="24"/>
+          <w:szCs w:val="24"/>
+        </w:rPr>
+      </w:pPr>
+    </w:p>
+    <w:p>
+      <w:pPr>
+        <w:rPr>
+          <w:rFonts w:ascii="Times New Roman" w:hAnsi="Times New Roman" w:cs="Times New Roman"/>
+          <w:b/>
+          <w:bCs/>
+          <w:sz w:val="24"/>
+          <w:szCs w:val="24"/>
+        </w:rPr>
+      </w:pPr>
+    </w:p>
+    <w:p>
+      <w:pPr>
+        <w:rPr>
+          <w:rFonts w:ascii="Times New Roman" w:hAnsi="Times New Roman" w:cs="Times New Roman"/>
+          <w:b/>
+          <w:bCs/>
+          <w:sz w:val="24"/>
+          <w:szCs w:val="24"/>
+        </w:rPr>
+      </w:pPr>
+    </w:p>
+    <w:p>
+      <w:pPr>
+        <w:rPr>
+          <w:rFonts w:ascii="Times New Roman" w:hAnsi="Times New Roman" w:cs="Times New Roman"/>
+          <w:b/>
+          <w:bCs/>
+          <w:sz w:val="24"/>
+          <w:szCs w:val="24"/>
+        </w:rPr>
+      </w:pPr>
+    </w:p>
+    <w:p>
+      <w:pPr>
+        <w:rPr>
+          <w:rFonts w:ascii="Times New Roman" w:hAnsi="Times New Roman" w:cs="Times New Roman"/>
+          <w:b/>
+          <w:bCs/>
+          <w:sz w:val="24"/>
+          <w:szCs w:val="24"/>
+        </w:rPr>
+      </w:pPr>
+    </w:p>
+    <w:p>
+      <w:pPr>
+        <w:rPr>
+          <w:rFonts w:ascii="Times New Roman" w:hAnsi="Times New Roman" w:cs="Times New Roman"/>
+          <w:b/>
+          <w:bCs/>
+          <w:sz w:val="24"/>
+          <w:szCs w:val="24"/>
+        </w:rPr>
+      </w:pPr>
+    </w:p>
+    <w:p>
+      <w:pPr>
+        <w:rPr>
+          <w:rFonts w:ascii="Times New Roman" w:hAnsi="Times New Roman" w:cs="Times New Roman"/>
+          <w:b/>
+          <w:bCs/>
+          <w:sz w:val="24"/>
+          <w:szCs w:val="24"/>
+        </w:rPr>
+      </w:pPr>
       <w:r>
         <w:rPr>
           <w:rFonts w:ascii="Times New Roman" w:hAnsi="Times New Roman" w:cs="Times New Roman"/>
@@ -231,7 +506,73 @@
           <w:sz w:val="24"/>
           <w:szCs w:val="24"/>
         </w:rPr>
-        <w:br w:type="page"/>
+        <w:t xml:space="preserve">Grupo: </w:t>
+      </w:r>
+    </w:p>
+    <w:p>
+      <w:pPr>
+        <w:pStyle w:val="PargrafodaLista"/>
+        <w:numPr>
+          <w:ilvl w:val="0"/>
+          <w:numId w:val="25"/>
+        </w:numPr>
+        <w:rPr>
+          <w:rFonts w:ascii="Times New Roman" w:hAnsi="Times New Roman" w:cs="Times New Roman"/>
+          <w:sz w:val="24"/>
+          <w:szCs w:val="24"/>
+        </w:rPr>
+      </w:pPr>
+      <w:r>
+        <w:rPr>
+          <w:rFonts w:ascii="Times New Roman" w:hAnsi="Times New Roman" w:cs="Times New Roman"/>
+          <w:sz w:val="24"/>
+          <w:szCs w:val="24"/>
+        </w:rPr>
+        <w:t>Gilmar Silva de Medeiros Filho</w:t>
+      </w:r>
+    </w:p>
+    <w:p>
+      <w:pPr>
+        <w:pStyle w:val="PargrafodaLista"/>
+        <w:numPr>
+          <w:ilvl w:val="0"/>
+          <w:numId w:val="25"/>
+        </w:numPr>
+        <w:rPr>
+          <w:rFonts w:ascii="Times New Roman" w:hAnsi="Times New Roman" w:cs="Times New Roman"/>
+          <w:sz w:val="24"/>
+          <w:szCs w:val="24"/>
+        </w:rPr>
+      </w:pPr>
+      <w:r>
+        <w:rPr>
+          <w:rFonts w:ascii="Times New Roman" w:hAnsi="Times New Roman" w:cs="Times New Roman"/>
+          <w:sz w:val="24"/>
+          <w:szCs w:val="24"/>
+        </w:rPr>
+        <w:t>Isael Aparecido Rosa</w:t>
+      </w:r>
+    </w:p>
+    <w:p>
+      <w:pPr>
+        <w:pStyle w:val="PargrafodaLista"/>
+        <w:numPr>
+          <w:ilvl w:val="0"/>
+          <w:numId w:val="25"/>
+        </w:numPr>
+        <w:rPr>
+          <w:rFonts w:ascii="Times New Roman" w:hAnsi="Times New Roman" w:cs="Times New Roman"/>
+          <w:sz w:val="24"/>
+          <w:szCs w:val="24"/>
+        </w:rPr>
+      </w:pPr>
+      <w:r>
+        <w:rPr>
+          <w:rFonts w:ascii="Times New Roman" w:hAnsi="Times New Roman" w:cs="Times New Roman"/>
+          <w:sz w:val="24"/>
+          <w:szCs w:val="24"/>
+        </w:rPr>
+        <w:t>João Guilherme Santos Ribeiro</w:t>
       </w:r>
     </w:p>
     <w:tbl>
@@ -619,7 +960,23 @@
                 <w:sz w:val="24"/>
                 <w:szCs w:val="24"/>
               </w:rPr>
-              <w:t>O responsável da bombona deve estar previamente cadastrado.</w:t>
+              <w:t xml:space="preserve">O responsável </w:t>
+            </w:r>
+            <w:r>
+              <w:rPr>
+                <w:rFonts w:ascii="Times New Roman" w:hAnsi="Times New Roman" w:cs="Times New Roman"/>
+                <w:sz w:val="24"/>
+                <w:szCs w:val="24"/>
+              </w:rPr>
+              <w:t>a ser vinculado à</w:t>
+            </w:r>
+            <w:r>
+              <w:rPr>
+                <w:rFonts w:ascii="Times New Roman" w:hAnsi="Times New Roman" w:cs="Times New Roman"/>
+                <w:sz w:val="24"/>
+                <w:szCs w:val="24"/>
+              </w:rPr>
+              <w:t xml:space="preserve"> bombona deve estar previamente cadastrado.</w:t>
             </w:r>
           </w:p>
         </w:tc>
@@ -840,7 +1197,15 @@
                 <w:sz w:val="24"/>
                 <w:szCs w:val="24"/>
               </w:rPr>
-              <w:t xml:space="preserve">Seleciona o </w:t>
+              <w:t>Informa</w:t>
+            </w:r>
+            <w:r>
+              <w:rPr>
+                <w:rFonts w:ascii="Times New Roman" w:hAnsi="Times New Roman" w:cs="Times New Roman"/>
+                <w:sz w:val="24"/>
+                <w:szCs w:val="24"/>
+              </w:rPr>
+              <w:t xml:space="preserve"> o </w:t>
             </w:r>
             <w:r>
               <w:rPr>
@@ -858,7 +1223,39 @@
                 <w:sz w:val="24"/>
                 <w:szCs w:val="24"/>
               </w:rPr>
-              <w:t xml:space="preserve"> já cadastrado.</w:t>
+              <w:t xml:space="preserve"> </w:t>
+            </w:r>
+            <w:r>
+              <w:rPr>
+                <w:rFonts w:ascii="Times New Roman" w:hAnsi="Times New Roman" w:cs="Times New Roman"/>
+                <w:sz w:val="24"/>
+                <w:szCs w:val="24"/>
+              </w:rPr>
+              <w:t>(</w:t>
+            </w:r>
+            <w:r>
+              <w:rPr>
+                <w:rFonts w:ascii="Times New Roman" w:hAnsi="Times New Roman" w:cs="Times New Roman"/>
+                <w:sz w:val="24"/>
+                <w:szCs w:val="24"/>
+              </w:rPr>
+              <w:t>já cadastrado</w:t>
+            </w:r>
+            <w:r>
+              <w:rPr>
+                <w:rFonts w:ascii="Times New Roman" w:hAnsi="Times New Roman" w:cs="Times New Roman"/>
+                <w:sz w:val="24"/>
+                <w:szCs w:val="24"/>
+              </w:rPr>
+              <w:t>)</w:t>
+            </w:r>
+            <w:r>
+              <w:rPr>
+                <w:rFonts w:ascii="Times New Roman" w:hAnsi="Times New Roman" w:cs="Times New Roman"/>
+                <w:sz w:val="24"/>
+                <w:szCs w:val="24"/>
+              </w:rPr>
+              <w:t>.</w:t>
             </w:r>
           </w:p>
           <w:p>
@@ -1062,16 +1459,6 @@
         </w:tc>
       </w:tr>
     </w:tbl>
-    <w:p>
-      <w:pPr>
-        <w:spacing w:line="360" w:lineRule="auto"/>
-        <w:rPr>
-          <w:rFonts w:ascii="Times New Roman" w:hAnsi="Times New Roman" w:cs="Times New Roman"/>
-          <w:sz w:val="24"/>
-          <w:szCs w:val="24"/>
-        </w:rPr>
-      </w:pPr>
-    </w:p>
     <w:p>
       <w:pPr>
         <w:rPr>
@@ -1215,15 +1602,7 @@
                 <w:sz w:val="24"/>
                 <w:szCs w:val="24"/>
               </w:rPr>
-              <w:t xml:space="preserve">ar </w:t>
-            </w:r>
-            <w:r>
-              <w:rPr>
-                <w:rFonts w:ascii="Times New Roman" w:hAnsi="Times New Roman" w:cs="Times New Roman"/>
-                <w:sz w:val="24"/>
-                <w:szCs w:val="24"/>
-              </w:rPr>
-              <w:t>Responsável</w:t>
+              <w:t>ar Responsável</w:t>
             </w:r>
           </w:p>
         </w:tc>
@@ -1883,7 +2262,23 @@
                 <w:sz w:val="24"/>
                 <w:szCs w:val="24"/>
               </w:rPr>
-              <w:t xml:space="preserve"> o sistema exibe mensagem de erro e solicita um novo CPF.</w:t>
+              <w:t xml:space="preserve"> o sistema exibe</w:t>
+            </w:r>
+            <w:r>
+              <w:rPr>
+                <w:rFonts w:ascii="Times New Roman" w:hAnsi="Times New Roman" w:cs="Times New Roman"/>
+                <w:sz w:val="24"/>
+                <w:szCs w:val="24"/>
+              </w:rPr>
+              <w:t xml:space="preserve"> uma</w:t>
+            </w:r>
+            <w:r>
+              <w:rPr>
+                <w:rFonts w:ascii="Times New Roman" w:hAnsi="Times New Roman" w:cs="Times New Roman"/>
+                <w:sz w:val="24"/>
+                <w:szCs w:val="24"/>
+              </w:rPr>
+              <w:t xml:space="preserve"> mensagem de erro e solicita um novo CPF.</w:t>
             </w:r>
           </w:p>
           <w:p>
@@ -2112,7 +2507,23 @@
                 <w:sz w:val="24"/>
                 <w:szCs w:val="24"/>
               </w:rPr>
-              <w:t>Cadastro de Bombona</w:t>
+              <w:t>Cadastr</w:t>
+            </w:r>
+            <w:r>
+              <w:rPr>
+                <w:rFonts w:ascii="Times New Roman" w:hAnsi="Times New Roman" w:cs="Times New Roman"/>
+                <w:sz w:val="24"/>
+                <w:szCs w:val="24"/>
+              </w:rPr>
+              <w:t>ar</w:t>
+            </w:r>
+            <w:r>
+              <w:rPr>
+                <w:rFonts w:ascii="Times New Roman" w:hAnsi="Times New Roman" w:cs="Times New Roman"/>
+                <w:sz w:val="24"/>
+                <w:szCs w:val="24"/>
+              </w:rPr>
+              <w:t xml:space="preserve"> Bombona</w:t>
             </w:r>
           </w:p>
         </w:tc>
@@ -2472,7 +2883,15 @@
                 <w:sz w:val="24"/>
                 <w:szCs w:val="24"/>
               </w:rPr>
-              <w:t>Seleciona o responsável.</w:t>
+              <w:t>Informa</w:t>
+            </w:r>
+            <w:r>
+              <w:rPr>
+                <w:rFonts w:ascii="Times New Roman" w:hAnsi="Times New Roman" w:cs="Times New Roman"/>
+                <w:sz w:val="24"/>
+                <w:szCs w:val="24"/>
+              </w:rPr>
+              <w:t xml:space="preserve"> o responsável.</w:t>
             </w:r>
           </w:p>
           <w:p>
@@ -2623,39 +3042,6 @@
           <w:tcPr>
             <w:tcW w:w="5522" w:type="dxa"/>
           </w:tcPr>
-          <w:p>
-            <w:pPr>
-              <w:pStyle w:val="PargrafodaLista"/>
-              <w:numPr>
-                <w:ilvl w:val="0"/>
-                <w:numId w:val="4"/>
-              </w:numPr>
-              <w:spacing w:before="80" w:after="80" w:line="360" w:lineRule="auto"/>
-              <w:rPr>
-                <w:rFonts w:ascii="Times New Roman" w:hAnsi="Times New Roman" w:cs="Times New Roman"/>
-                <w:sz w:val="24"/>
-                <w:szCs w:val="24"/>
-              </w:rPr>
-            </w:pPr>
-            <w:r>
-              <w:rPr>
-                <w:rFonts w:ascii="Times New Roman" w:hAnsi="Times New Roman" w:cs="Times New Roman"/>
-                <w:b/>
-                <w:bCs/>
-                <w:sz w:val="24"/>
-                <w:szCs w:val="24"/>
-              </w:rPr>
-              <w:t>Bombona já vinculada:</w:t>
-            </w:r>
-            <w:r>
-              <w:rPr>
-                <w:rFonts w:ascii="Times New Roman" w:hAnsi="Times New Roman" w:cs="Times New Roman"/>
-                <w:sz w:val="24"/>
-                <w:szCs w:val="24"/>
-              </w:rPr>
-              <w:t xml:space="preserve"> o sistema exibe alerta e permite substituição ou cancelamento.</w:t>
-            </w:r>
-          </w:p>
           <w:p>
             <w:pPr>
               <w:pStyle w:val="PargrafodaLista"/>
@@ -4124,7 +4510,39 @@
                 <w:sz w:val="24"/>
                 <w:szCs w:val="24"/>
               </w:rPr>
-              <w:t>Permitir que o administrador gere relatórios de movimentação, histórico e setores.</w:t>
+              <w:t xml:space="preserve">Permitir que o administrador gere </w:t>
+            </w:r>
+            <w:r>
+              <w:rPr>
+                <w:rFonts w:ascii="Times New Roman" w:hAnsi="Times New Roman" w:cs="Times New Roman"/>
+                <w:sz w:val="24"/>
+                <w:szCs w:val="24"/>
+              </w:rPr>
+              <w:t xml:space="preserve">um </w:t>
+            </w:r>
+            <w:r>
+              <w:rPr>
+                <w:rFonts w:ascii="Times New Roman" w:hAnsi="Times New Roman" w:cs="Times New Roman"/>
+                <w:sz w:val="24"/>
+                <w:szCs w:val="24"/>
+              </w:rPr>
+              <w:t xml:space="preserve">relatório de movimentação, histórico </w:t>
+            </w:r>
+            <w:r>
+              <w:rPr>
+                <w:rFonts w:ascii="Times New Roman" w:hAnsi="Times New Roman" w:cs="Times New Roman"/>
+                <w:sz w:val="24"/>
+                <w:szCs w:val="24"/>
+              </w:rPr>
+              <w:t xml:space="preserve">ou </w:t>
+            </w:r>
+            <w:r>
+              <w:rPr>
+                <w:rFonts w:ascii="Times New Roman" w:hAnsi="Times New Roman" w:cs="Times New Roman"/>
+                <w:sz w:val="24"/>
+                <w:szCs w:val="24"/>
+              </w:rPr>
+              <w:t>setores.</w:t>
             </w:r>
           </w:p>
         </w:tc>
@@ -4354,7 +4772,15 @@
                 <w:sz w:val="24"/>
                 <w:szCs w:val="24"/>
               </w:rPr>
-              <w:t>Escolhe o tipo de relatório</w:t>
+              <w:t xml:space="preserve">Escolhe o tipo de </w:t>
+            </w:r>
+            <w:r>
+              <w:rPr>
+                <w:rFonts w:ascii="Times New Roman" w:hAnsi="Times New Roman" w:cs="Times New Roman"/>
+                <w:sz w:val="24"/>
+                <w:szCs w:val="24"/>
+              </w:rPr>
+              <w:t>arquivo</w:t>
             </w:r>
             <w:r>
               <w:rPr>
@@ -4385,23 +4811,23 @@
                 <w:sz w:val="24"/>
                 <w:szCs w:val="24"/>
               </w:rPr>
-              <w:t>Define os filtros (período, setor, etc.)</w:t>
-            </w:r>
-            <w:r>
-              <w:rPr>
-                <w:rFonts w:ascii="Times New Roman" w:hAnsi="Times New Roman" w:cs="Times New Roman"/>
-                <w:sz w:val="24"/>
-                <w:szCs w:val="24"/>
-              </w:rPr>
-              <w:t xml:space="preserve"> – se aplicáveis</w:t>
-            </w:r>
-            <w:r>
-              <w:rPr>
-                <w:rFonts w:ascii="Times New Roman" w:hAnsi="Times New Roman" w:cs="Times New Roman"/>
-                <w:sz w:val="24"/>
-                <w:szCs w:val="24"/>
-              </w:rPr>
-              <w:t>.</w:t>
+              <w:t xml:space="preserve">Define os </w:t>
+            </w:r>
+            <w:r>
+              <w:rPr>
+                <w:rFonts w:ascii="Times New Roman" w:hAnsi="Times New Roman" w:cs="Times New Roman"/>
+                <w:sz w:val="24"/>
+                <w:szCs w:val="24"/>
+              </w:rPr>
+              <w:t>filtros (</w:t>
+            </w:r>
+            <w:r>
+              <w:rPr>
+                <w:rFonts w:ascii="Times New Roman" w:hAnsi="Times New Roman" w:cs="Times New Roman"/>
+                <w:sz w:val="24"/>
+                <w:szCs w:val="24"/>
+              </w:rPr>
+              <w:t>período, setor, responsável ou tipo de resíduo).</w:t>
             </w:r>
           </w:p>
           <w:p>
@@ -4447,7 +4873,7 @@
                 <w:sz w:val="24"/>
                 <w:szCs w:val="24"/>
               </w:rPr>
-              <w:t>O sistema processa os dados e exibe/gera o arquivo</w:t>
+              <w:t>O sistema processa os dados e gera o arquivo</w:t>
             </w:r>
             <w:r>
               <w:rPr>
@@ -4599,15 +5025,41 @@
                 <w:sz w:val="24"/>
                 <w:szCs w:val="24"/>
               </w:rPr>
-              <w:t>Falha na exportação:</w:t>
-            </w:r>
-            <w:r>
-              <w:rPr>
-                <w:rFonts w:ascii="Times New Roman" w:hAnsi="Times New Roman" w:cs="Times New Roman"/>
-                <w:sz w:val="24"/>
-                <w:szCs w:val="24"/>
-              </w:rPr>
-              <w:t xml:space="preserve"> o sistema exibe mensagem de erro.</w:t>
+              <w:t xml:space="preserve">Falha na </w:t>
+            </w:r>
+            <w:r>
+              <w:rPr>
+                <w:rFonts w:ascii="Times New Roman" w:hAnsi="Times New Roman" w:cs="Times New Roman"/>
+                <w:b/>
+                <w:bCs/>
+                <w:sz w:val="24"/>
+                <w:szCs w:val="24"/>
+              </w:rPr>
+              <w:t>exportação:</w:t>
+            </w:r>
+            <w:r>
+              <w:rPr>
+                <w:rFonts w:ascii="Times New Roman" w:hAnsi="Times New Roman" w:cs="Times New Roman"/>
+                <w:sz w:val="24"/>
+                <w:szCs w:val="24"/>
+              </w:rPr>
+              <w:t xml:space="preserve"> o sistema exibe mensagem de erro</w:t>
+            </w:r>
+            <w:r>
+              <w:rPr>
+                <w:rFonts w:ascii="Times New Roman" w:hAnsi="Times New Roman" w:cs="Times New Roman"/>
+                <w:sz w:val="24"/>
+                <w:szCs w:val="24"/>
+              </w:rPr>
+              <w:t xml:space="preserve"> e solicita ao usuário que tente novamente</w:t>
+            </w:r>
+            <w:r>
+              <w:rPr>
+                <w:rFonts w:ascii="Times New Roman" w:hAnsi="Times New Roman" w:cs="Times New Roman"/>
+                <w:sz w:val="24"/>
+                <w:szCs w:val="24"/>
+              </w:rPr>
+              <w:t>.</w:t>
             </w:r>
           </w:p>
         </w:tc>
@@ -4956,9 +5408,17 @@
         <w:noProof/>
       </w:rPr>
       <w:drawing>
-        <wp:inline distT="0" distB="0" distL="0" distR="0" wp14:anchorId="10901589" wp14:editId="2F16A24D">
-          <wp:extent cx="1382821" cy="561975"/>
-          <wp:effectExtent l="0" t="0" r="8255" b="0"/>
+        <wp:anchor distT="0" distB="0" distL="114300" distR="114300" simplePos="0" relativeHeight="251660288" behindDoc="0" locked="0" layoutInCell="1" allowOverlap="1" wp14:anchorId="10901589" wp14:editId="0CC792BC">
+          <wp:simplePos x="0" y="0"/>
+          <wp:positionH relativeFrom="column">
+            <wp:posOffset>635</wp:posOffset>
+          </wp:positionH>
+          <wp:positionV relativeFrom="paragraph">
+            <wp:posOffset>2540</wp:posOffset>
+          </wp:positionV>
+          <wp:extent cx="1382395" cy="561975"/>
+          <wp:effectExtent l="0" t="0" r="8255" b="9525"/>
+          <wp:wrapSquare wrapText="bothSides"/>
           <wp:docPr id="543369377" name="Imagem 1"/>
           <wp:cNvGraphicFramePr>
             <a:graphicFrameLocks xmlns:a="http://schemas.openxmlformats.org/drawingml/2006/main" noChangeAspect="1"/>
@@ -4988,7 +5448,7 @@
                 <pic:spPr bwMode="auto">
                   <a:xfrm>
                     <a:off x="0" y="0"/>
-                    <a:ext cx="1485614" cy="603750"/>
+                    <a:ext cx="1382395" cy="561975"/>
                   </a:xfrm>
                   <a:prstGeom prst="rect">
                     <a:avLst/>
@@ -5001,7 +5461,7 @@
               </pic:pic>
             </a:graphicData>
           </a:graphic>
-        </wp:inline>
+        </wp:anchor>
       </w:drawing>
     </w:r>
     <w:r>
@@ -5105,6 +5565,119 @@
     </w:lvl>
   </w:abstractNum>
   <w:abstractNum w:abstractNumId="1" w15:restartNumberingAfterBreak="0">
+    <w:nsid w:val="089F6D79"/>
+    <w:multiLevelType w:val="hybridMultilevel"/>
+    <w:tmpl w:val="1CEC123C"/>
+    <w:lvl w:ilvl="0" w:tplc="04160001">
+      <w:start w:val="1"/>
+      <w:numFmt w:val="bullet"/>
+      <w:lvlText w:val=""/>
+      <w:lvlJc w:val="left"/>
+      <w:pPr>
+        <w:ind w:left="720" w:hanging="360"/>
+      </w:pPr>
+      <w:rPr>
+        <w:rFonts w:ascii="Symbol" w:hAnsi="Symbol" w:hint="default"/>
+      </w:rPr>
+    </w:lvl>
+    <w:lvl w:ilvl="1" w:tplc="04160003" w:tentative="1">
+      <w:start w:val="1"/>
+      <w:numFmt w:val="bullet"/>
+      <w:lvlText w:val="o"/>
+      <w:lvlJc w:val="left"/>
+      <w:pPr>
+        <w:ind w:left="1440" w:hanging="360"/>
+      </w:pPr>
+      <w:rPr>
+        <w:rFonts w:ascii="Courier New" w:hAnsi="Courier New" w:cs="Courier New" w:hint="default"/>
+      </w:rPr>
+    </w:lvl>
+    <w:lvl w:ilvl="2" w:tplc="04160005" w:tentative="1">
+      <w:start w:val="1"/>
+      <w:numFmt w:val="bullet"/>
+      <w:lvlText w:val=""/>
+      <w:lvlJc w:val="left"/>
+      <w:pPr>
+        <w:ind w:left="2160" w:hanging="360"/>
+      </w:pPr>
+      <w:rPr>
+        <w:rFonts w:ascii="Wingdings" w:hAnsi="Wingdings" w:hint="default"/>
+      </w:rPr>
+    </w:lvl>
+    <w:lvl w:ilvl="3" w:tplc="04160001" w:tentative="1">
+      <w:start w:val="1"/>
+      <w:numFmt w:val="bullet"/>
+      <w:lvlText w:val=""/>
+      <w:lvlJc w:val="left"/>
+      <w:pPr>
+        <w:ind w:left="2880" w:hanging="360"/>
+      </w:pPr>
+      <w:rPr>
+        <w:rFonts w:ascii="Symbol" w:hAnsi="Symbol" w:hint="default"/>
+      </w:rPr>
+    </w:lvl>
+    <w:lvl w:ilvl="4" w:tplc="04160003" w:tentative="1">
+      <w:start w:val="1"/>
+      <w:numFmt w:val="bullet"/>
+      <w:lvlText w:val="o"/>
+      <w:lvlJc w:val="left"/>
+      <w:pPr>
+        <w:ind w:left="3600" w:hanging="360"/>
+      </w:pPr>
+      <w:rPr>
+        <w:rFonts w:ascii="Courier New" w:hAnsi="Courier New" w:cs="Courier New" w:hint="default"/>
+      </w:rPr>
+    </w:lvl>
+    <w:lvl w:ilvl="5" w:tplc="04160005" w:tentative="1">
+      <w:start w:val="1"/>
+      <w:numFmt w:val="bullet"/>
+      <w:lvlText w:val=""/>
+      <w:lvlJc w:val="left"/>
+      <w:pPr>
+        <w:ind w:left="4320" w:hanging="360"/>
+      </w:pPr>
+      <w:rPr>
+        <w:rFonts w:ascii="Wingdings" w:hAnsi="Wingdings" w:hint="default"/>
+      </w:rPr>
+    </w:lvl>
+    <w:lvl w:ilvl="6" w:tplc="04160001" w:tentative="1">
+      <w:start w:val="1"/>
+      <w:numFmt w:val="bullet"/>
+      <w:lvlText w:val=""/>
+      <w:lvlJc w:val="left"/>
+      <w:pPr>
+        <w:ind w:left="5040" w:hanging="360"/>
+      </w:pPr>
+      <w:rPr>
+        <w:rFonts w:ascii="Symbol" w:hAnsi="Symbol" w:hint="default"/>
+      </w:rPr>
+    </w:lvl>
+    <w:lvl w:ilvl="7" w:tplc="04160003" w:tentative="1">
+      <w:start w:val="1"/>
+      <w:numFmt w:val="bullet"/>
+      <w:lvlText w:val="o"/>
+      <w:lvlJc w:val="left"/>
+      <w:pPr>
+        <w:ind w:left="5760" w:hanging="360"/>
+      </w:pPr>
+      <w:rPr>
+        <w:rFonts w:ascii="Courier New" w:hAnsi="Courier New" w:cs="Courier New" w:hint="default"/>
+      </w:rPr>
+    </w:lvl>
+    <w:lvl w:ilvl="8" w:tplc="04160005" w:tentative="1">
+      <w:start w:val="1"/>
+      <w:numFmt w:val="bullet"/>
+      <w:lvlText w:val=""/>
+      <w:lvlJc w:val="left"/>
+      <w:pPr>
+        <w:ind w:left="6480" w:hanging="360"/>
+      </w:pPr>
+      <w:rPr>
+        <w:rFonts w:ascii="Wingdings" w:hAnsi="Wingdings" w:hint="default"/>
+      </w:rPr>
+    </w:lvl>
+  </w:abstractNum>
+  <w:abstractNum w:abstractNumId="2" w15:restartNumberingAfterBreak="0">
     <w:nsid w:val="108B5995"/>
     <w:multiLevelType w:val="hybridMultilevel"/>
     <w:tmpl w:val="FCAA87A0"/>
@@ -5217,7 +5790,7 @@
       </w:rPr>
     </w:lvl>
   </w:abstractNum>
-  <w:abstractNum w:abstractNumId="2" w15:restartNumberingAfterBreak="0">
+  <w:abstractNum w:abstractNumId="3" w15:restartNumberingAfterBreak="0">
     <w:nsid w:val="191C03CD"/>
     <w:multiLevelType w:val="hybridMultilevel"/>
     <w:tmpl w:val="DF985DE6"/>
@@ -5330,7 +5903,7 @@
       </w:rPr>
     </w:lvl>
   </w:abstractNum>
-  <w:abstractNum w:abstractNumId="3" w15:restartNumberingAfterBreak="0">
+  <w:abstractNum w:abstractNumId="4" w15:restartNumberingAfterBreak="0">
     <w:nsid w:val="1C1D28DE"/>
     <w:multiLevelType w:val="hybridMultilevel"/>
     <w:tmpl w:val="307A48DE"/>
@@ -5443,7 +6016,7 @@
       </w:rPr>
     </w:lvl>
   </w:abstractNum>
-  <w:abstractNum w:abstractNumId="4" w15:restartNumberingAfterBreak="0">
+  <w:abstractNum w:abstractNumId="5" w15:restartNumberingAfterBreak="0">
     <w:nsid w:val="23A40C4A"/>
     <w:multiLevelType w:val="hybridMultilevel"/>
     <w:tmpl w:val="283C01A2"/>
@@ -5556,7 +6129,7 @@
       </w:rPr>
     </w:lvl>
   </w:abstractNum>
-  <w:abstractNum w:abstractNumId="5" w15:restartNumberingAfterBreak="0">
+  <w:abstractNum w:abstractNumId="6" w15:restartNumberingAfterBreak="0">
     <w:nsid w:val="2DC04DE9"/>
     <w:multiLevelType w:val="hybridMultilevel"/>
     <w:tmpl w:val="58DA15D8"/>
@@ -5645,7 +6218,7 @@
       </w:pPr>
     </w:lvl>
   </w:abstractNum>
-  <w:abstractNum w:abstractNumId="6" w15:restartNumberingAfterBreak="0">
+  <w:abstractNum w:abstractNumId="7" w15:restartNumberingAfterBreak="0">
     <w:nsid w:val="38624E8D"/>
     <w:multiLevelType w:val="hybridMultilevel"/>
     <w:tmpl w:val="5494083E"/>
@@ -5735,7 +6308,7 @@
       </w:pPr>
     </w:lvl>
   </w:abstractNum>
-  <w:abstractNum w:abstractNumId="7" w15:restartNumberingAfterBreak="0">
+  <w:abstractNum w:abstractNumId="8" w15:restartNumberingAfterBreak="0">
     <w:nsid w:val="43A54A74"/>
     <w:multiLevelType w:val="hybridMultilevel"/>
     <w:tmpl w:val="E5DCC0B0"/>
@@ -5826,7 +6399,7 @@
       </w:pPr>
     </w:lvl>
   </w:abstractNum>
-  <w:abstractNum w:abstractNumId="8" w15:restartNumberingAfterBreak="0">
+  <w:abstractNum w:abstractNumId="9" w15:restartNumberingAfterBreak="0">
     <w:nsid w:val="4500610E"/>
     <w:multiLevelType w:val="hybridMultilevel"/>
     <w:tmpl w:val="63121DC8"/>
@@ -5939,7 +6512,7 @@
       </w:rPr>
     </w:lvl>
   </w:abstractNum>
-  <w:abstractNum w:abstractNumId="9" w15:restartNumberingAfterBreak="0">
+  <w:abstractNum w:abstractNumId="10" w15:restartNumberingAfterBreak="0">
     <w:nsid w:val="48E52A7A"/>
     <w:multiLevelType w:val="hybridMultilevel"/>
     <w:tmpl w:val="AF26D9F0"/>
@@ -6025,7 +6598,7 @@
       </w:pPr>
     </w:lvl>
   </w:abstractNum>
-  <w:abstractNum w:abstractNumId="10" w15:restartNumberingAfterBreak="0">
+  <w:abstractNum w:abstractNumId="11" w15:restartNumberingAfterBreak="0">
     <w:nsid w:val="50551F0E"/>
     <w:multiLevelType w:val="hybridMultilevel"/>
     <w:tmpl w:val="23A4A09E"/>
@@ -6116,7 +6689,7 @@
       </w:pPr>
     </w:lvl>
   </w:abstractNum>
-  <w:abstractNum w:abstractNumId="11" w15:restartNumberingAfterBreak="0">
+  <w:abstractNum w:abstractNumId="12" w15:restartNumberingAfterBreak="0">
     <w:nsid w:val="51171A02"/>
     <w:multiLevelType w:val="multilevel"/>
     <w:tmpl w:val="C68A3C60"/>
@@ -6265,7 +6838,7 @@
       </w:rPr>
     </w:lvl>
   </w:abstractNum>
-  <w:abstractNum w:abstractNumId="12" w15:restartNumberingAfterBreak="0">
+  <w:abstractNum w:abstractNumId="13" w15:restartNumberingAfterBreak="0">
     <w:nsid w:val="52D87517"/>
     <w:multiLevelType w:val="hybridMultilevel"/>
     <w:tmpl w:val="6D803A5E"/>
@@ -6378,7 +6951,7 @@
       </w:rPr>
     </w:lvl>
   </w:abstractNum>
-  <w:abstractNum w:abstractNumId="13" w15:restartNumberingAfterBreak="0">
+  <w:abstractNum w:abstractNumId="14" w15:restartNumberingAfterBreak="0">
     <w:nsid w:val="560E20A4"/>
     <w:multiLevelType w:val="hybridMultilevel"/>
     <w:tmpl w:val="E0D00DEA"/>
@@ -6469,7 +7042,7 @@
       </w:pPr>
     </w:lvl>
   </w:abstractNum>
-  <w:abstractNum w:abstractNumId="14" w15:restartNumberingAfterBreak="0">
+  <w:abstractNum w:abstractNumId="15" w15:restartNumberingAfterBreak="0">
     <w:nsid w:val="61901E75"/>
     <w:multiLevelType w:val="hybridMultilevel"/>
     <w:tmpl w:val="56902984"/>
@@ -6582,7 +7155,7 @@
       </w:rPr>
     </w:lvl>
   </w:abstractNum>
-  <w:abstractNum w:abstractNumId="15" w15:restartNumberingAfterBreak="0">
+  <w:abstractNum w:abstractNumId="16" w15:restartNumberingAfterBreak="0">
     <w:nsid w:val="672A075A"/>
     <w:multiLevelType w:val="hybridMultilevel"/>
     <w:tmpl w:val="8806BB96"/>
@@ -6668,7 +7241,7 @@
       </w:pPr>
     </w:lvl>
   </w:abstractNum>
-  <w:abstractNum w:abstractNumId="16" w15:restartNumberingAfterBreak="0">
+  <w:abstractNum w:abstractNumId="17" w15:restartNumberingAfterBreak="0">
     <w:nsid w:val="6B503BAB"/>
     <w:multiLevelType w:val="hybridMultilevel"/>
     <w:tmpl w:val="C0BA1F1A"/>
@@ -6781,7 +7354,7 @@
       </w:rPr>
     </w:lvl>
   </w:abstractNum>
-  <w:abstractNum w:abstractNumId="17" w15:restartNumberingAfterBreak="0">
+  <w:abstractNum w:abstractNumId="18" w15:restartNumberingAfterBreak="0">
     <w:nsid w:val="79C5589E"/>
     <w:multiLevelType w:val="hybridMultilevel"/>
     <w:tmpl w:val="456210E2"/>
@@ -6871,7 +7444,7 @@
       </w:pPr>
     </w:lvl>
   </w:abstractNum>
-  <w:abstractNum w:abstractNumId="18" w15:restartNumberingAfterBreak="0">
+  <w:abstractNum w:abstractNumId="19" w15:restartNumberingAfterBreak="0">
     <w:nsid w:val="7D8A7DD3"/>
     <w:multiLevelType w:val="hybridMultilevel"/>
     <w:tmpl w:val="9550A22E"/>
@@ -6963,37 +7536,37 @@
     </w:lvl>
   </w:abstractNum>
   <w:num w:numId="1" w16cid:durableId="1483234968">
-    <w:abstractNumId w:val="8"/>
+    <w:abstractNumId w:val="9"/>
   </w:num>
   <w:num w:numId="2" w16cid:durableId="879244476">
+    <w:abstractNumId w:val="10"/>
+  </w:num>
+  <w:num w:numId="3" w16cid:durableId="1607349393">
+    <w:abstractNumId w:val="12"/>
+  </w:num>
+  <w:num w:numId="4" w16cid:durableId="1372221100">
+    <w:abstractNumId w:val="2"/>
+  </w:num>
+  <w:num w:numId="5" w16cid:durableId="1203009049">
+    <w:abstractNumId w:val="17"/>
+  </w:num>
+  <w:num w:numId="6" w16cid:durableId="298728237">
+    <w:abstractNumId w:val="16"/>
+  </w:num>
+  <w:num w:numId="7" w16cid:durableId="514155959">
+    <w:abstractNumId w:val="15"/>
+  </w:num>
+  <w:num w:numId="8" w16cid:durableId="1701857060">
+    <w:abstractNumId w:val="18"/>
+  </w:num>
+  <w:num w:numId="9" w16cid:durableId="828326047">
+    <w:abstractNumId w:val="13"/>
+  </w:num>
+  <w:num w:numId="10" w16cid:durableId="1899978250">
     <w:abstractNumId w:val="9"/>
   </w:num>
-  <w:num w:numId="3" w16cid:durableId="1607349393">
-    <w:abstractNumId w:val="11"/>
-  </w:num>
-  <w:num w:numId="4" w16cid:durableId="1372221100">
-    <w:abstractNumId w:val="1"/>
-  </w:num>
-  <w:num w:numId="5" w16cid:durableId="1203009049">
+  <w:num w:numId="11" w16cid:durableId="1951668930">
     <w:abstractNumId w:val="16"/>
-  </w:num>
-  <w:num w:numId="6" w16cid:durableId="298728237">
-    <w:abstractNumId w:val="15"/>
-  </w:num>
-  <w:num w:numId="7" w16cid:durableId="514155959">
-    <w:abstractNumId w:val="14"/>
-  </w:num>
-  <w:num w:numId="8" w16cid:durableId="1701857060">
-    <w:abstractNumId w:val="17"/>
-  </w:num>
-  <w:num w:numId="9" w16cid:durableId="828326047">
-    <w:abstractNumId w:val="12"/>
-  </w:num>
-  <w:num w:numId="10" w16cid:durableId="1899978250">
-    <w:abstractNumId w:val="8"/>
-  </w:num>
-  <w:num w:numId="11" w16cid:durableId="1951668930">
-    <w:abstractNumId w:val="15"/>
     <w:lvlOverride w:ilvl="0">
       <w:startOverride w:val="1"/>
     </w:lvlOverride>
@@ -7023,16 +7596,16 @@
     </w:lvlOverride>
   </w:num>
   <w:num w:numId="12" w16cid:durableId="1476793876">
-    <w:abstractNumId w:val="14"/>
+    <w:abstractNumId w:val="15"/>
   </w:num>
   <w:num w:numId="13" w16cid:durableId="1672872776">
-    <w:abstractNumId w:val="3"/>
+    <w:abstractNumId w:val="4"/>
   </w:num>
   <w:num w:numId="14" w16cid:durableId="67850549">
-    <w:abstractNumId w:val="4"/>
+    <w:abstractNumId w:val="5"/>
   </w:num>
   <w:num w:numId="15" w16cid:durableId="1827866676">
-    <w:abstractNumId w:val="9"/>
+    <w:abstractNumId w:val="10"/>
     <w:lvlOverride w:ilvl="0">
       <w:startOverride w:val="1"/>
     </w:lvlOverride>
@@ -7062,31 +7635,34 @@
     </w:lvlOverride>
   </w:num>
   <w:num w:numId="16" w16cid:durableId="83190803">
-    <w:abstractNumId w:val="1"/>
+    <w:abstractNumId w:val="2"/>
   </w:num>
   <w:num w:numId="17" w16cid:durableId="2096392617">
+    <w:abstractNumId w:val="7"/>
+  </w:num>
+  <w:num w:numId="18" w16cid:durableId="1273174618">
+    <w:abstractNumId w:val="3"/>
+  </w:num>
+  <w:num w:numId="19" w16cid:durableId="534580600">
     <w:abstractNumId w:val="6"/>
   </w:num>
-  <w:num w:numId="18" w16cid:durableId="1273174618">
-    <w:abstractNumId w:val="2"/>
-  </w:num>
-  <w:num w:numId="19" w16cid:durableId="534580600">
-    <w:abstractNumId w:val="5"/>
-  </w:num>
   <w:num w:numId="20" w16cid:durableId="1229027010">
-    <w:abstractNumId w:val="7"/>
+    <w:abstractNumId w:val="8"/>
   </w:num>
   <w:num w:numId="21" w16cid:durableId="1650555798">
     <w:abstractNumId w:val="0"/>
   </w:num>
   <w:num w:numId="22" w16cid:durableId="1305820243">
-    <w:abstractNumId w:val="18"/>
+    <w:abstractNumId w:val="19"/>
   </w:num>
   <w:num w:numId="23" w16cid:durableId="896941398">
-    <w:abstractNumId w:val="13"/>
+    <w:abstractNumId w:val="14"/>
   </w:num>
   <w:num w:numId="24" w16cid:durableId="133105452">
-    <w:abstractNumId w:val="10"/>
+    <w:abstractNumId w:val="11"/>
+  </w:num>
+  <w:num w:numId="25" w16cid:durableId="1767073211">
+    <w:abstractNumId w:val="1"/>
   </w:num>
 </w:numbering>
 </file>

</xml_diff>